<commit_message>
first push all rows enquete 3
</commit_message>
<xml_diff>
--- a/Enquête 3 - Enoncés/Enquête PolyBank - Corrigé.docx
+++ b/Enquête 3 - Enoncés/Enquête PolyBank - Corrigé.docx
@@ -4012,7 +4012,7 @@
         <w:t xml:space="preserve">Bien ! Nous avons maintenant trouvé le compte du client. </w:t>
       </w:r>
       <w:r>
-        <w:t xml:space="preserve">Récupérez le numéro de compte de  que vous avez trouvé grâce à a la requête précédente. </w:t>
+        <w:t xml:space="preserve">Récupérez le numéro de compte que vous avez trouvé grâce à a la requête précédente. </w:t>
       </w:r>
       <w:r>
         <w:t>Regarder les opérations de ce compte. Y en a-t-il des suspectes ?</w:t>
@@ -4278,7 +4278,13 @@
     </w:p>
     <w:p>
       <w:r>
-        <w:t>De quel type d’opération sont-elles ? (opération tiers ou retrait/dépôt)</w:t>
+        <w:t>De quel type d’opération sont-elles ? (</w:t>
+      </w:r>
+      <w:r>
+        <w:t>Opération</w:t>
+      </w:r>
+      <w:r>
+        <w:t xml:space="preserve"> tiers ou retrait/dépôt)</w:t>
       </w:r>
     </w:p>
     <w:p>

</xml_diff>